<commit_message>
Sem lixo Documentação 2
</commit_message>
<xml_diff>
--- a/RelatorioTrabalho2.docx
+++ b/RelatorioTrabalho2.docx
@@ -732,6 +732,633 @@
       </w:r>
       <w:r/>
       <w:r/>
+      <w:r>
+        <w:rPr>
+          <w:highlight w:val="none"/>
+        </w:rPr>
+      </w:r>
+      <w:r>
+        <w:rPr>
+          <w:highlight w:val="none"/>
+        </w:rPr>
+      </w:r>
+      <w:r>
+        <w:rPr>
+          <w:highlight w:val="none"/>
+        </w:rPr>
+      </w:r>
+      <w:r>
+        <w:rPr>
+          <w:highlight w:val="none"/>
+        </w:rPr>
+      </w:r>
+    </w:p>
+    <w:p>
+      <w:pPr>
+        <w:jc w:val="both"/>
+        <w:rPr>
+          <w:highlight w:val="none"/>
+        </w:rPr>
+      </w:pPr>
+      <w:r>
+        <w:rPr>
+          <w:highlight w:val="none"/>
+        </w:rPr>
+        <w:tab/>
+        <w:t xml:space="preserve">Começamos primeiro pelo compactador e seus TADs para depois seguir para o Descompactador.</w:t>
+      </w:r>
+      <w:r>
+        <w:rPr>
+          <w:highlight w:val="none"/>
+        </w:rPr>
+      </w:r>
+    </w:p>
+    <w:p>
+      <w:pPr>
+        <w:jc w:val="both"/>
+        <w:rPr>
+          <w:highlight w:val="none"/>
+        </w:rPr>
+      </w:pPr>
+      <w:r>
+        <w:rPr>
+          <w:highlight w:val="none"/>
+        </w:rPr>
+      </w:r>
+      <w:r>
+        <w:rPr>
+          <w:highlight w:val="none"/>
+        </w:rPr>
+      </w:r>
+    </w:p>
+    <w:p>
+      <w:pPr>
+        <w:jc w:val="both"/>
+        <w:rPr>
+          <w:highlight w:val="none"/>
+        </w:rPr>
+      </w:pPr>
+      <w:r>
+        <w:rPr>
+          <w:highlight w:val="none"/>
+        </w:rPr>
+      </w:r>
+      <w:r>
+        <w:rPr>
+          <w:b/>
+          <w:i/>
+          <w:color w:val="FFFFFF" w:themeColor="background1"/>
+          <w:sz w:val="28"/>
+          <w:highlight w:val="darkMagenta"/>
+        </w:rPr>
+        <w:t xml:space="preserve">TAD ListaGen e ListaArv:</w:t>
+      </w:r>
+      <w:r>
+        <w:rPr>
+          <w:highlight w:val="none"/>
+        </w:rPr>
+      </w:r>
+      <w:r>
+        <w:rPr>
+          <w:highlight w:val="none"/>
+        </w:rPr>
+      </w:r>
+    </w:p>
+    <w:p>
+      <w:pPr>
+        <w:jc w:val="both"/>
+        <w:rPr>
+          <w:i w:val="0"/>
+          <w:highlight w:val="none"/>
+        </w:rPr>
+      </w:pPr>
+      <w:r>
+        <w:rPr>
+          <w:highlight w:val="none"/>
+        </w:rPr>
+        <w:tab/>
+        <w:t xml:space="preserve">Esse TAD define uma lista genérica duplamente encadeada com sentinela, que no caso é usada para carregar as arvores que serão usadas para depois montar a arvore de </w:t>
+      </w:r>
+      <w:r>
+        <w:rPr>
+          <w:i/>
+          <w:highlight w:val="none"/>
+        </w:rPr>
+        <w:t xml:space="preserve">Huffman. </w:t>
+      </w:r>
+      <w:r>
+        <w:rPr>
+          <w:i w:val="0"/>
+          <w:highlight w:val="none"/>
+        </w:rPr>
+        <w:t xml:space="preserve">Segue a estrutura da sentinela e da célula da lista respectivamente:</w:t>
+      </w:r>
+      <w:r>
+        <w:rPr>
+          <w:i w:val="0"/>
+          <w:highlight w:val="none"/>
+        </w:rPr>
+      </w:r>
+      <w:r>
+        <w:rPr>
+          <w:i w:val="0"/>
+          <w:highlight w:val="none"/>
+        </w:rPr>
+      </w:r>
+      <w:r>
+        <w:rPr>
+          <w:i w:val="0"/>
+          <w:highlight w:val="none"/>
+        </w:rPr>
+      </w:r>
+      <w:r>
+        <w:rPr>
+          <w:i w:val="0"/>
+          <w:highlight w:val="none"/>
+        </w:rPr>
+      </w:r>
+    </w:p>
+    <w:p>
+      <w:pPr>
+        <w:jc w:val="center"/>
+        <w:rPr>
+          <w:i w:val="0"/>
+          <w:highlight w:val="none"/>
+        </w:rPr>
+      </w:pPr>
+      <w:r>
+        <w:rPr>
+          <w:i w:val="0"/>
+          <w:highlight w:val="none"/>
+        </w:rPr>
+      </w:r>
+      <w:r>
+        <mc:AlternateContent>
+          <mc:Choice Requires="wpg">
+            <w:drawing>
+              <wp:inline xmlns:wp="http://schemas.openxmlformats.org/drawingml/2006/wordprocessingDrawing" distT="0" distB="0" distL="0" distR="0">
+                <wp:extent cx="2076450" cy="1133475"/>
+                <wp:effectExtent l="0" t="0" r="0" b="0"/>
+                <wp:docPr id="1" name="" hidden="0"/>
+                <wp:cNvGraphicFramePr>
+                  <a:graphicFrameLocks xmlns:a="http://schemas.openxmlformats.org/drawingml/2006/main" noChangeAspect="1"/>
+                </wp:cNvGraphicFramePr>
+                <a:graphic xmlns:a="http://schemas.openxmlformats.org/drawingml/2006/main">
+                  <a:graphicData uri="http://schemas.openxmlformats.org/drawingml/2006/picture">
+                    <pic:pic xmlns:pic="http://schemas.openxmlformats.org/drawingml/2006/picture">
+                      <pic:nvPicPr>
+                        <pic:cNvPr id="2105814268" name="" hidden="0"/>
+                        <pic:cNvPicPr>
+                          <a:picLocks noChangeAspect="1"/>
+                        </pic:cNvPicPr>
+                        <pic:nvPr isPhoto="0" userDrawn="0"/>
+                      </pic:nvPicPr>
+                      <pic:blipFill>
+                        <a:blip r:embed="rId8"/>
+                        <a:stretch/>
+                      </pic:blipFill>
+                      <pic:spPr bwMode="auto">
+                        <a:xfrm>
+                          <a:off x="0" y="0"/>
+                          <a:ext cx="2076449" cy="1133474"/>
+                        </a:xfrm>
+                        <a:prstGeom prst="rect">
+                          <a:avLst/>
+                        </a:prstGeom>
+                      </pic:spPr>
+                    </pic:pic>
+                  </a:graphicData>
+                </a:graphic>
+              </wp:inline>
+            </w:drawing>
+          </mc:Choice>
+          <mc:Fallback>
+            <w:pict>
+              <v:shapetype type="#_x0000_t75" o:spt="75" coordsize="21600,21600" o:preferrelative="t" path="m@4@5l@4@11@9@11@9@5xe">
+                <v:formulas>
+                  <v:f eqn="if lineDrawn pixelLineWidth 0"/>
+                  <v:f eqn="sum @0 1 0"/>
+                  <v:f eqn="sum 0 0 @1"/>
+                  <v:f eqn="prod @2 1 2"/>
+                  <v:f eqn="prod @3 21600 pixelWidth"/>
+                  <v:f eqn="prod @3 21600 pixelHeight"/>
+                  <v:f eqn="sum @0 0 1"/>
+                  <v:f eqn="prod @6 1 2"/>
+                  <v:f eqn="prod @7 21600 pixelWidth"/>
+                  <v:f eqn="sum @8 21600 0"/>
+                  <v:f eqn="prod @7 21600 pixelHeight"/>
+                  <v:f eqn="sum @10 21600 0"/>
+                </v:formulas>
+              </v:shapetype>
+              <v:shape id="_x0000_i0" o:spid="_x0000_s0" type="#_x0000_t75" style="mso-wrap-distance-left:0.0pt;mso-wrap-distance-top:0.0pt;mso-wrap-distance-right:0.0pt;mso-wrap-distance-bottom:0.0pt;width:163.5pt;height:89.2pt;" stroked="false">
+                <v:path textboxrect="0,0,0,0"/>
+                <v:imagedata r:id="rId8" o:title=""/>
+              </v:shape>
+            </w:pict>
+          </mc:Fallback>
+        </mc:AlternateContent>
+      </w:r>
+      <w:r>
+        <w:rPr>
+          <w:i w:val="0"/>
+          <w:highlight w:val="none"/>
+        </w:rPr>
+        <w:t xml:space="preserve"> </w:t>
+      </w:r>
+      <w:r>
+        <w:rPr>
+          <w:i w:val="0"/>
+          <w:highlight w:val="none"/>
+        </w:rPr>
+      </w:r>
+    </w:p>
+    <w:p>
+      <w:pPr>
+        <w:jc w:val="center"/>
+        <w:rPr>
+          <w:i w:val="0"/>
+          <w:highlight w:val="none"/>
+        </w:rPr>
+      </w:pPr>
+      <w:r>
+        <w:rPr>
+          <w:i w:val="0"/>
+          <w:highlight w:val="none"/>
+        </w:rPr>
+      </w:r>
+      <w:r>
+        <mc:AlternateContent>
+          <mc:Choice Requires="wpg">
+            <w:drawing>
+              <wp:inline xmlns:wp="http://schemas.openxmlformats.org/drawingml/2006/wordprocessingDrawing" distT="0" distB="0" distL="0" distR="0">
+                <wp:extent cx="1876425" cy="1438275"/>
+                <wp:effectExtent l="0" t="0" r="0" b="0"/>
+                <wp:docPr id="2" name="" hidden="0"/>
+                <wp:cNvGraphicFramePr>
+                  <a:graphicFrameLocks xmlns:a="http://schemas.openxmlformats.org/drawingml/2006/main" noChangeAspect="1"/>
+                </wp:cNvGraphicFramePr>
+                <a:graphic xmlns:a="http://schemas.openxmlformats.org/drawingml/2006/main">
+                  <a:graphicData uri="http://schemas.openxmlformats.org/drawingml/2006/picture">
+                    <pic:pic xmlns:pic="http://schemas.openxmlformats.org/drawingml/2006/picture">
+                      <pic:nvPicPr>
+                        <pic:cNvPr id="1351967783" name="" hidden="0"/>
+                        <pic:cNvPicPr>
+                          <a:picLocks noChangeAspect="1"/>
+                        </pic:cNvPicPr>
+                        <pic:nvPr isPhoto="0" userDrawn="0"/>
+                      </pic:nvPicPr>
+                      <pic:blipFill>
+                        <a:blip r:embed="rId9"/>
+                        <a:stretch/>
+                      </pic:blipFill>
+                      <pic:spPr bwMode="auto">
+                        <a:xfrm>
+                          <a:off x="0" y="0"/>
+                          <a:ext cx="1876424" cy="1438274"/>
+                        </a:xfrm>
+                        <a:prstGeom prst="rect">
+                          <a:avLst/>
+                        </a:prstGeom>
+                      </pic:spPr>
+                    </pic:pic>
+                  </a:graphicData>
+                </a:graphic>
+              </wp:inline>
+            </w:drawing>
+          </mc:Choice>
+          <mc:Fallback>
+            <w:pict>
+              <v:shapetype type="#_x0000_t75" o:spt="75" coordsize="21600,21600" o:preferrelative="t" path="m@4@5l@4@11@9@11@9@5xe">
+                <v:formulas>
+                  <v:f eqn="if lineDrawn pixelLineWidth 0"/>
+                  <v:f eqn="sum @0 1 0"/>
+                  <v:f eqn="sum 0 0 @1"/>
+                  <v:f eqn="prod @2 1 2"/>
+                  <v:f eqn="prod @3 21600 pixelWidth"/>
+                  <v:f eqn="prod @3 21600 pixelHeight"/>
+                  <v:f eqn="sum @0 0 1"/>
+                  <v:f eqn="prod @6 1 2"/>
+                  <v:f eqn="prod @7 21600 pixelWidth"/>
+                  <v:f eqn="sum @8 21600 0"/>
+                  <v:f eqn="prod @7 21600 pixelHeight"/>
+                  <v:f eqn="sum @10 21600 0"/>
+                </v:formulas>
+              </v:shapetype>
+              <v:shape id="_x0000_i1" o:spid="_x0000_s1" type="#_x0000_t75" style="mso-wrap-distance-left:0.0pt;mso-wrap-distance-top:0.0pt;mso-wrap-distance-right:0.0pt;mso-wrap-distance-bottom:0.0pt;width:147.8pt;height:113.2pt;" stroked="false">
+                <v:path textboxrect="0,0,0,0"/>
+                <v:imagedata r:id="rId9" o:title=""/>
+              </v:shape>
+            </w:pict>
+          </mc:Fallback>
+        </mc:AlternateContent>
+      </w:r>
+      <w:r>
+        <w:rPr>
+          <w:i w:val="0"/>
+          <w:highlight w:val="none"/>
+        </w:rPr>
+        <w:t xml:space="preserve"> </w:t>
+      </w:r>
+      <w:r>
+        <w:rPr>
+          <w:i w:val="0"/>
+          <w:highlight w:val="none"/>
+        </w:rPr>
+      </w:r>
+    </w:p>
+    <w:p>
+      <w:pPr>
+        <w:jc w:val="both"/>
+        <w:rPr>
+          <w:i w:val="0"/>
+          <w:highlight w:val="none"/>
+        </w:rPr>
+      </w:pPr>
+      <w:r>
+        <w:rPr>
+          <w:i w:val="0"/>
+          <w:highlight w:val="none"/>
+        </w:rPr>
+      </w:r>
+      <w:r>
+        <w:rPr>
+          <w:i w:val="0"/>
+          <w:highlight w:val="none"/>
+        </w:rPr>
+      </w:r>
+    </w:p>
+    <w:p>
+      <w:pPr>
+        <w:jc w:val="both"/>
+        <w:rPr>
+          <w:i w:val="0"/>
+          <w:highlight w:val="none"/>
+        </w:rPr>
+      </w:pPr>
+      <w:r>
+        <w:rPr>
+          <w:i w:val="0"/>
+          <w:highlight w:val="none"/>
+        </w:rPr>
+      </w:r>
+      <w:r>
+        <w:rPr>
+          <w:i w:val="0"/>
+          <w:highlight w:val="none"/>
+        </w:rPr>
+      </w:r>
+    </w:p>
+    <w:p>
+      <w:pPr>
+        <w:jc w:val="both"/>
+        <w:rPr>
+          <w:highlight w:val="none"/>
+        </w:rPr>
+      </w:pPr>
+      <w:r>
+        <w:rPr>
+          <w:highlight w:val="none"/>
+        </w:rPr>
+      </w:r>
+      <w:r>
+        <w:rPr>
+          <w:b/>
+          <w:i/>
+          <w:color w:val="FFFFFF" w:themeColor="background1"/>
+          <w:sz w:val="28"/>
+          <w:highlight w:val="darkMagenta"/>
+        </w:rPr>
+        <w:t xml:space="preserve">TAD Codificador:</w:t>
+      </w:r>
+      <w:r>
+        <w:rPr>
+          <w:highlight w:val="none"/>
+        </w:rPr>
+      </w:r>
+      <w:r>
+        <w:rPr>
+          <w:highlight w:val="none"/>
+        </w:rPr>
+      </w:r>
+    </w:p>
+    <w:p>
+      <w:pPr>
+        <w:jc w:val="both"/>
+        <w:rPr>
+          <w:highlight w:val="none"/>
+        </w:rPr>
+      </w:pPr>
+      <w:r>
+        <w:rPr>
+          <w:highlight w:val="none"/>
+        </w:rPr>
+        <w:tab/>
+        <w:t xml:space="preserve">O nome é codificador porém este TAD é responsável pela compactação do arquivo.</w:t>
+      </w:r>
+      <w:r>
+        <w:rPr>
+          <w:highlight w:val="none"/>
+        </w:rPr>
+      </w:r>
+    </w:p>
+    <w:p>
+      <w:pPr>
+        <w:jc w:val="both"/>
+        <w:rPr>
+          <w:highlight w:val="none"/>
+        </w:rPr>
+      </w:pPr>
+      <w:r>
+        <w:rPr>
+          <w:highlight w:val="none"/>
+        </w:rPr>
+      </w:r>
+      <w:r>
+        <w:rPr>
+          <w:highlight w:val="none"/>
+        </w:rPr>
+      </w:r>
+    </w:p>
+    <w:p>
+      <w:pPr>
+        <w:ind w:firstLine="708"/>
+        <w:jc w:val="both"/>
+        <w:rPr>
+          <w:highlight w:val="none"/>
+        </w:rPr>
+      </w:pPr>
+      <w:r>
+        <w:rPr>
+          <w:highlight w:val="none"/>
+        </w:rPr>
+        <w:t xml:space="preserve">Nele encontramos a estrutura tabela de codificação que carrega para cada </w:t>
+      </w:r>
+      <w:r>
+        <w:rPr>
+          <w:i/>
+          <w:highlight w:val="none"/>
+        </w:rPr>
+        <w:t xml:space="preserve">char</w:t>
+      </w:r>
+      <w:r>
+        <w:rPr>
+          <w:highlight w:val="none"/>
+        </w:rPr>
+        <w:t xml:space="preserve"> em um arquivo, seu correspondente em </w:t>
+      </w:r>
+      <w:r>
+        <w:rPr>
+          <w:i/>
+          <w:highlight w:val="none"/>
+        </w:rPr>
+        <w:t xml:space="preserve">bitmap</w:t>
+      </w:r>
+      <w:r>
+        <w:rPr>
+          <w:highlight w:val="none"/>
+        </w:rPr>
+        <w:t xml:space="preserve"> tendo já a arvore de huffman. Segue abaixo:</w:t>
+      </w:r>
+      <w:r>
+        <w:rPr>
+          <w:highlight w:val="none"/>
+        </w:rPr>
+      </w:r>
+      <w:r/>
+    </w:p>
+    <w:p>
+      <w:pPr>
+        <w:jc w:val="center"/>
+        <w:rPr>
+          <w:highlight w:val="none"/>
+        </w:rPr>
+      </w:pPr>
+      <w:r>
+        <w:rPr>
+          <w:highlight w:val="none"/>
+        </w:rPr>
+      </w:r>
+      <w:r>
+        <mc:AlternateContent>
+          <mc:Choice Requires="wpg">
+            <w:drawing>
+              <wp:inline xmlns:wp="http://schemas.openxmlformats.org/drawingml/2006/wordprocessingDrawing" distT="0" distB="0" distL="0" distR="0">
+                <wp:extent cx="2543175" cy="1228725"/>
+                <wp:effectExtent l="0" t="0" r="0" b="0"/>
+                <wp:docPr id="3" name="" hidden="0"/>
+                <wp:cNvGraphicFramePr>
+                  <a:graphicFrameLocks xmlns:a="http://schemas.openxmlformats.org/drawingml/2006/main" noChangeAspect="1"/>
+                </wp:cNvGraphicFramePr>
+                <a:graphic xmlns:a="http://schemas.openxmlformats.org/drawingml/2006/main">
+                  <a:graphicData uri="http://schemas.openxmlformats.org/drawingml/2006/picture">
+                    <pic:pic xmlns:pic="http://schemas.openxmlformats.org/drawingml/2006/picture">
+                      <pic:nvPicPr>
+                        <pic:cNvPr id="300554245" name="" hidden="0"/>
+                        <pic:cNvPicPr>
+                          <a:picLocks noChangeAspect="1"/>
+                        </pic:cNvPicPr>
+                        <pic:nvPr isPhoto="0" userDrawn="0"/>
+                      </pic:nvPicPr>
+                      <pic:blipFill>
+                        <a:blip r:embed="rId10"/>
+                        <a:stretch/>
+                      </pic:blipFill>
+                      <pic:spPr bwMode="auto">
+                        <a:xfrm>
+                          <a:off x="0" y="0"/>
+                          <a:ext cx="2543175" cy="1228725"/>
+                        </a:xfrm>
+                        <a:prstGeom prst="rect">
+                          <a:avLst/>
+                        </a:prstGeom>
+                      </pic:spPr>
+                    </pic:pic>
+                  </a:graphicData>
+                </a:graphic>
+              </wp:inline>
+            </w:drawing>
+          </mc:Choice>
+          <mc:Fallback>
+            <w:pict>
+              <v:shapetype type="#_x0000_t75" o:spt="75" coordsize="21600,21600" o:preferrelative="t" path="m@4@5l@4@11@9@11@9@5xe">
+                <v:formulas>
+                  <v:f eqn="if lineDrawn pixelLineWidth 0"/>
+                  <v:f eqn="sum @0 1 0"/>
+                  <v:f eqn="sum 0 0 @1"/>
+                  <v:f eqn="prod @2 1 2"/>
+                  <v:f eqn="prod @3 21600 pixelWidth"/>
+                  <v:f eqn="prod @3 21600 pixelHeight"/>
+                  <v:f eqn="sum @0 0 1"/>
+                  <v:f eqn="prod @6 1 2"/>
+                  <v:f eqn="prod @7 21600 pixelWidth"/>
+                  <v:f eqn="sum @8 21600 0"/>
+                  <v:f eqn="prod @7 21600 pixelHeight"/>
+                  <v:f eqn="sum @10 21600 0"/>
+                </v:formulas>
+              </v:shapetype>
+              <v:shape id="_x0000_i2" o:spid="_x0000_s2" type="#_x0000_t75" style="mso-wrap-distance-left:0.0pt;mso-wrap-distance-top:0.0pt;mso-wrap-distance-right:0.0pt;mso-wrap-distance-bottom:0.0pt;width:200.2pt;height:96.8pt;" stroked="false">
+                <v:path textboxrect="0,0,0,0"/>
+                <v:imagedata r:id="rId10" o:title=""/>
+              </v:shape>
+            </w:pict>
+          </mc:Fallback>
+        </mc:AlternateContent>
+      </w:r>
+      <w:r>
+        <w:rPr>
+          <w:highlight w:val="none"/>
+        </w:rPr>
+      </w:r>
+      <w:r/>
+      <w:r>
+        <w:rPr>
+          <w:highlight w:val="none"/>
+        </w:rPr>
+        <w:t xml:space="preserve"> </w:t>
+      </w:r>
+      <w:r>
+        <w:rPr>
+          <w:highlight w:val="none"/>
+        </w:rPr>
+      </w:r>
+    </w:p>
+    <w:p>
+      <w:pPr>
+        <w:jc w:val="both"/>
+        <w:rPr>
+          <w:highlight w:val="none"/>
+        </w:rPr>
+      </w:pPr>
+      <w:r>
+        <w:rPr>
+          <w:highlight w:val="none"/>
+        </w:rPr>
+        <w:tab/>
+        <w:t xml:space="preserve">Essa Tabela têm suas funções de Montar e Liberar:</w:t>
+      </w:r>
+      <w:r>
+        <w:rPr>
+          <w:highlight w:val="none"/>
+        </w:rPr>
+      </w:r>
+    </w:p>
+    <w:p>
+      <w:pPr>
+        <w:jc w:val="both"/>
+        <w:rPr>
+          <w:highlight w:val="none"/>
+        </w:rPr>
+      </w:pPr>
+      <w:r>
+        <w:rPr>
+          <w:highlight w:val="none"/>
+        </w:rPr>
+      </w:r>
+      <w:r>
+        <w:rPr>
+          <w:highlight w:val="none"/>
+        </w:rPr>
+      </w:r>
     </w:p>
     <w:p>
       <w:pPr>
@@ -748,6 +1375,7 @@
           <w:sz w:val="28"/>
           <w:highlight w:val="none"/>
         </w:rPr>
+        <w:t xml:space="preserve"> </w:t>
       </w:r>
       <w:r>
         <w:rPr>
@@ -846,7 +1474,7 @@
               <wp:inline xmlns:wp="http://schemas.openxmlformats.org/drawingml/2006/wordprocessingDrawing" distT="0" distB="0" distL="0" distR="0">
                 <wp:extent cx="5400040" cy="2163553"/>
                 <wp:effectExtent l="0" t="0" r="0" b="0"/>
-                <wp:docPr id="1" name="" hidden="0"/>
+                <wp:docPr id="4" name="" hidden="0"/>
                 <wp:cNvGraphicFramePr>
                   <a:graphicFrameLocks xmlns:a="http://schemas.openxmlformats.org/drawingml/2006/main" noChangeAspect="1"/>
                 </wp:cNvGraphicFramePr>
@@ -861,7 +1489,7 @@
                         <pic:nvPr isPhoto="0" userDrawn="0"/>
                       </pic:nvPicPr>
                       <pic:blipFill>
-                        <a:blip r:embed="rId8"/>
+                        <a:blip r:embed="rId11"/>
                         <a:stretch/>
                       </pic:blipFill>
                       <pic:spPr bwMode="auto">
@@ -897,9 +1525,9 @@
                   <v:f eqn="sum @10 21600 0"/>
                 </v:formulas>
               </v:shapetype>
-              <v:shape id="_x0000_i0" o:spid="_x0000_s0" type="#_x0000_t75" style="mso-wrap-distance-left:0.0pt;mso-wrap-distance-top:0.0pt;mso-wrap-distance-right:0.0pt;mso-wrap-distance-bottom:0.0pt;width:425.2pt;height:170.4pt;" stroked="false">
+              <v:shape id="_x0000_i3" o:spid="_x0000_s3" type="#_x0000_t75" style="mso-wrap-distance-left:0.0pt;mso-wrap-distance-top:0.0pt;mso-wrap-distance-right:0.0pt;mso-wrap-distance-bottom:0.0pt;width:425.2pt;height:170.4pt;" stroked="false">
                 <v:path textboxrect="0,0,0,0"/>
-                <v:imagedata r:id="rId8" o:title=""/>
+                <v:imagedata r:id="rId11" o:title=""/>
               </v:shape>
             </w:pict>
           </mc:Fallback>
@@ -1211,7 +1839,7 @@
               <wp:inline xmlns:wp="http://schemas.openxmlformats.org/drawingml/2006/wordprocessingDrawing" distT="0" distB="0" distL="0" distR="0">
                 <wp:extent cx="5400040" cy="3655887"/>
                 <wp:effectExtent l="0" t="0" r="0" b="0"/>
-                <wp:docPr id="2" name="" hidden="0"/>
+                <wp:docPr id="5" name="" hidden="0"/>
                 <wp:cNvGraphicFramePr>
                   <a:graphicFrameLocks xmlns:a="http://schemas.openxmlformats.org/drawingml/2006/main" noChangeAspect="1"/>
                 </wp:cNvGraphicFramePr>
@@ -1226,7 +1854,7 @@
                         <pic:nvPr isPhoto="0" userDrawn="0"/>
                       </pic:nvPicPr>
                       <pic:blipFill>
-                        <a:blip r:embed="rId9"/>
+                        <a:blip r:embed="rId12"/>
                         <a:srcRect l="0" t="2252" r="0" b="0"/>
                         <a:stretch/>
                       </pic:blipFill>
@@ -1263,9 +1891,9 @@
                   <v:f eqn="sum @10 21600 0"/>
                 </v:formulas>
               </v:shapetype>
-              <v:shape id="_x0000_i1" o:spid="_x0000_s1" type="#_x0000_t75" style="mso-wrap-distance-left:0.0pt;mso-wrap-distance-top:0.0pt;mso-wrap-distance-right:0.0pt;mso-wrap-distance-bottom:0.0pt;width:425.2pt;height:287.9pt;" stroked="false">
+              <v:shape id="_x0000_i4" o:spid="_x0000_s4" type="#_x0000_t75" style="mso-wrap-distance-left:0.0pt;mso-wrap-distance-top:0.0pt;mso-wrap-distance-right:0.0pt;mso-wrap-distance-bottom:0.0pt;width:425.2pt;height:287.9pt;" stroked="false">
                 <v:path textboxrect="0,0,0,0"/>
-                <v:imagedata r:id="rId9" o:title=""/>
+                <v:imagedata r:id="rId12" o:title=""/>
               </v:shape>
             </w:pict>
           </mc:Fallback>

</xml_diff>